<commit_message>
Initial commit: Django tkpgen
</commit_message>
<xml_diff>
--- a/templates_docx/Шаблон 1 ДП.docx
+++ b/templates_docx/Шаблон 1 ДП.docx
@@ -189,7 +189,6 @@
               <w:spacing w:after="0" w:line="240" w:lineRule="auto"/>
               <w:rPr>
                 <w:rFonts w:ascii="Montserrat Medium" w:eastAsia="Montserrat Medium" w:hAnsi="Montserrat Medium" w:cs="Montserrat Medium"/>
-                <w:highlight w:val="yellow"/>
                 <w:lang w:val="en-US"/>
               </w:rPr>
             </w:pPr>
@@ -198,7 +197,6 @@
             <w:r>
               <w:rPr>
                 <w:rFonts w:ascii="Montserrat Medium" w:eastAsia="Montserrat Medium" w:hAnsi="Montserrat Medium" w:cs="Montserrat Medium"/>
-                <w:highlight w:val="yellow"/>
                 <w:lang w:val="en-US"/>
               </w:rPr>
               <w:t>{{ client }}</w:t>
@@ -230,7 +228,6 @@
               <w:jc w:val="right"/>
               <w:rPr>
                 <w:rFonts w:ascii="Montserrat Medium" w:eastAsia="Montserrat Medium" w:hAnsi="Montserrat Medium" w:cs="Montserrat Medium"/>
-                <w:highlight w:val="yellow"/>
                 <w:lang w:val="en-US"/>
               </w:rPr>
             </w:pPr>
@@ -245,38 +242,7 @@
                 <w:rFonts w:ascii="Montserrat Medium" w:eastAsia="Montserrat Medium" w:hAnsi="Montserrat Medium" w:cs="Montserrat Medium"/>
                 <w:lang w:val="en-US"/>
               </w:rPr>
-              <w:t xml:space="preserve">{{ </w:t>
-            </w:r>
-            <w:r>
-              <w:rPr>
-                <w:rFonts w:ascii="Montserrat Medium" w:eastAsia="Montserrat Medium" w:hAnsi="Montserrat Medium" w:cs="Montserrat Medium"/>
-                <w:highlight w:val="yellow"/>
-                <w:lang w:val="en-US"/>
-              </w:rPr>
-              <w:t>date }}</w:t>
-            </w:r>
-          </w:p>
-          <w:p>
-            <w:pPr>
-              <w:spacing w:after="0" w:line="240" w:lineRule="auto"/>
-              <w:jc w:val="right"/>
-              <w:rPr>
-                <w:rFonts w:ascii="Montserrat Medium" w:eastAsia="Montserrat Medium" w:hAnsi="Montserrat Medium" w:cs="Montserrat Medium"/>
-                <w:highlight w:val="yellow"/>
-              </w:rPr>
-            </w:pPr>
-            <w:r>
-              <w:rPr>
-                <w:rFonts w:ascii="Montserrat Medium" w:eastAsia="Montserrat Medium" w:hAnsi="Montserrat Medium" w:cs="Montserrat Medium"/>
-              </w:rPr>
-              <w:t xml:space="preserve">Стр.: </w:t>
-            </w:r>
-            <w:r>
-              <w:rPr>
-                <w:rFonts w:ascii="Montserrat Medium" w:eastAsia="Montserrat Medium" w:hAnsi="Montserrat Medium" w:cs="Montserrat Medium"/>
-                <w:highlight w:val="yellow"/>
-              </w:rPr>
-              <w:t>1 из 1</w:t>
+              <w:t>{{ date }}</w:t>
             </w:r>
           </w:p>
           <w:p>
@@ -314,15 +280,29 @@
         <w:spacing w:after="0" w:line="240" w:lineRule="auto"/>
         <w:rPr>
           <w:rFonts w:ascii="Montserrat" w:eastAsia="Montserrat" w:hAnsi="Montserrat" w:cs="Montserrat"/>
-          <w:highlight w:val="yellow"/>
+          <w:lang w:val="ru-RU"/>
         </w:rPr>
       </w:pPr>
       <w:r>
         <w:rPr>
           <w:rFonts w:ascii="Montserrat" w:eastAsia="Montserrat" w:hAnsi="Montserrat" w:cs="Montserrat"/>
-          <w:highlight w:val="yellow"/>
-        </w:rPr>
-        <w:t xml:space="preserve">название объекта с характеристиками </w:t>
+          <w:lang w:val="en-US"/>
+        </w:rPr>
+        <w:t xml:space="preserve">{{ </w:t>
+      </w:r>
+      <w:r>
+        <w:rPr>
+          <w:rFonts w:ascii="Montserrat" w:eastAsia="Montserrat" w:hAnsi="Montserrat" w:cs="Montserrat"/>
+          <w:lang w:val="en-US"/>
+        </w:rPr>
+        <w:t>room</w:t>
+      </w:r>
+      <w:r>
+        <w:rPr>
+          <w:rFonts w:ascii="Montserrat" w:eastAsia="Montserrat" w:hAnsi="Montserrat" w:cs="Montserrat"/>
+          <w:lang w:val="en-US"/>
+        </w:rPr>
+        <w:t xml:space="preserve"> }}</w:t>
       </w:r>
     </w:p>
     <w:p>
@@ -541,13 +521,11 @@
               <w:ind w:right="542"/>
               <w:rPr>
                 <w:rFonts w:ascii="Montserrat Medium" w:eastAsia="Montserrat Medium" w:hAnsi="Montserrat Medium" w:cs="Montserrat Medium"/>
-                <w:highlight w:val="white"/>
               </w:rPr>
             </w:pPr>
             <w:r>
               <w:rPr>
                 <w:rFonts w:ascii="Montserrat Medium" w:eastAsia="Montserrat Medium" w:hAnsi="Montserrat Medium" w:cs="Montserrat Medium"/>
-                <w:highlight w:val="white"/>
               </w:rPr>
               <w:t>В услугу входят:</w:t>
             </w:r>
@@ -556,12 +534,6 @@
                 <w:rFonts w:ascii="Montserrat Medium" w:eastAsia="Montserrat Medium" w:hAnsi="Montserrat Medium" w:cs="Montserrat Medium"/>
               </w:rPr>
               <w:br/>
-            </w:r>
-            <w:r>
-              <w:rPr>
-                <w:rFonts w:ascii="Montserrat Medium" w:eastAsia="Montserrat Medium" w:hAnsi="Montserrat Medium" w:cs="Montserrat Medium"/>
-                <w:highlight w:val="white"/>
-              </w:rPr>
               <w:t>1. подбор цветовых решений</w:t>
             </w:r>
             <w:r>
@@ -569,12 +541,6 @@
                 <w:rFonts w:ascii="Montserrat Medium" w:eastAsia="Montserrat Medium" w:hAnsi="Montserrat Medium" w:cs="Montserrat Medium"/>
               </w:rPr>
               <w:br/>
-            </w:r>
-            <w:r>
-              <w:rPr>
-                <w:rFonts w:ascii="Montserrat Medium" w:eastAsia="Montserrat Medium" w:hAnsi="Montserrat Medium" w:cs="Montserrat Medium"/>
-                <w:highlight w:val="white"/>
-              </w:rPr>
               <w:t>2.визуализации черновые (до 4 шт. на каждое помещение)</w:t>
             </w:r>
             <w:r>
@@ -582,12 +548,6 @@
                 <w:rFonts w:ascii="Montserrat Medium" w:eastAsia="Montserrat Medium" w:hAnsi="Montserrat Medium" w:cs="Montserrat Medium"/>
               </w:rPr>
               <w:br/>
-            </w:r>
-            <w:r>
-              <w:rPr>
-                <w:rFonts w:ascii="Montserrat Medium" w:eastAsia="Montserrat Medium" w:hAnsi="Montserrat Medium" w:cs="Montserrat Medium"/>
-                <w:highlight w:val="white"/>
-              </w:rPr>
               <w:t>3. визуализации чистовые (до 4 шт. на каждое помещение)</w:t>
             </w:r>
             <w:r>
@@ -595,12 +555,6 @@
                 <w:rFonts w:ascii="Montserrat Medium" w:eastAsia="Montserrat Medium" w:hAnsi="Montserrat Medium" w:cs="Montserrat Medium"/>
               </w:rPr>
               <w:br/>
-            </w:r>
-            <w:r>
-              <w:rPr>
-                <w:rFonts w:ascii="Montserrat Medium" w:eastAsia="Montserrat Medium" w:hAnsi="Montserrat Medium" w:cs="Montserrat Medium"/>
-                <w:highlight w:val="white"/>
-              </w:rPr>
               <w:t>4. подбор материалов и освещения  согласно нормативным требованиям</w:t>
             </w:r>
             <w:r>
@@ -608,12 +562,6 @@
                 <w:rFonts w:ascii="Montserrat Medium" w:eastAsia="Montserrat Medium" w:hAnsi="Montserrat Medium" w:cs="Montserrat Medium"/>
               </w:rPr>
               <w:br/>
-            </w:r>
-            <w:r>
-              <w:rPr>
-                <w:rFonts w:ascii="Montserrat Medium" w:eastAsia="Montserrat Medium" w:hAnsi="Montserrat Medium" w:cs="Montserrat Medium"/>
-                <w:highlight w:val="white"/>
-              </w:rPr>
               <w:t xml:space="preserve">5. рабочая документация: </w:t>
             </w:r>
           </w:p>
@@ -623,13 +571,11 @@
               <w:ind w:right="542"/>
               <w:rPr>
                 <w:rFonts w:ascii="Montserrat Medium" w:eastAsia="Montserrat Medium" w:hAnsi="Montserrat Medium" w:cs="Montserrat Medium"/>
-                <w:highlight w:val="white"/>
               </w:rPr>
             </w:pPr>
             <w:r>
               <w:rPr>
                 <w:rFonts w:ascii="Montserrat Medium" w:eastAsia="Montserrat Medium" w:hAnsi="Montserrat Medium" w:cs="Montserrat Medium"/>
-                <w:highlight w:val="white"/>
               </w:rPr>
               <w:t>- план отделки пола</w:t>
             </w:r>
@@ -640,13 +586,11 @@
               <w:ind w:right="542"/>
               <w:rPr>
                 <w:rFonts w:ascii="Montserrat Medium" w:eastAsia="Montserrat Medium" w:hAnsi="Montserrat Medium" w:cs="Montserrat Medium"/>
-                <w:highlight w:val="white"/>
               </w:rPr>
             </w:pPr>
             <w:r>
               <w:rPr>
                 <w:rFonts w:ascii="Montserrat Medium" w:eastAsia="Montserrat Medium" w:hAnsi="Montserrat Medium" w:cs="Montserrat Medium"/>
-                <w:highlight w:val="white"/>
               </w:rPr>
               <w:t>- план отделки потолка</w:t>
             </w:r>
@@ -657,13 +601,11 @@
               <w:ind w:right="542"/>
               <w:rPr>
                 <w:rFonts w:ascii="Montserrat Medium" w:eastAsia="Montserrat Medium" w:hAnsi="Montserrat Medium" w:cs="Montserrat Medium"/>
-                <w:highlight w:val="white"/>
               </w:rPr>
             </w:pPr>
             <w:r>
               <w:rPr>
                 <w:rFonts w:ascii="Montserrat Medium" w:eastAsia="Montserrat Medium" w:hAnsi="Montserrat Medium" w:cs="Montserrat Medium"/>
-                <w:highlight w:val="white"/>
               </w:rPr>
               <w:t>- развертки по стенам</w:t>
             </w:r>
@@ -674,13 +616,11 @@
               <w:ind w:right="542"/>
               <w:rPr>
                 <w:rFonts w:ascii="Montserrat Medium" w:eastAsia="Montserrat Medium" w:hAnsi="Montserrat Medium" w:cs="Montserrat Medium"/>
-                <w:highlight w:val="white"/>
               </w:rPr>
             </w:pPr>
             <w:r>
               <w:rPr>
                 <w:rFonts w:ascii="Montserrat Medium" w:eastAsia="Montserrat Medium" w:hAnsi="Montserrat Medium" w:cs="Montserrat Medium"/>
-                <w:highlight w:val="white"/>
               </w:rPr>
               <w:t>- план осветительных приборов</w:t>
             </w:r>
@@ -696,7 +636,6 @@
             <w:r>
               <w:rPr>
                 <w:rFonts w:ascii="Montserrat Medium" w:eastAsia="Montserrat Medium" w:hAnsi="Montserrat Medium" w:cs="Montserrat Medium"/>
-                <w:highlight w:val="white"/>
               </w:rPr>
               <w:t>- ведомости отделочных материалов, светильников.</w:t>
             </w:r>
@@ -718,7 +657,6 @@
             <w:r>
               <w:rPr>
                 <w:rFonts w:ascii="Montserrat Medium" w:eastAsia="Montserrat Medium" w:hAnsi="Montserrat Medium" w:cs="Montserrat Medium"/>
-                <w:highlight w:val="white"/>
               </w:rPr>
               <w:t>Проектируемые помещения:</w:t>
             </w:r>
@@ -733,13 +671,11 @@
               <w:ind w:right="542"/>
               <w:rPr>
                 <w:rFonts w:ascii="Montserrat Medium" w:eastAsia="Montserrat Medium" w:hAnsi="Montserrat Medium" w:cs="Montserrat Medium"/>
-                <w:highlight w:val="yellow"/>
               </w:rPr>
             </w:pPr>
             <w:r>
               <w:rPr>
                 <w:rFonts w:ascii="Montserrat Medium" w:eastAsia="Montserrat Medium" w:hAnsi="Montserrat Medium" w:cs="Montserrat Medium"/>
-                <w:highlight w:val="yellow"/>
                 <w:lang w:val="en-US"/>
               </w:rPr>
               <w:t>{{ text }}</w:t>
@@ -761,13 +697,6 @@
                 <w:rFonts w:ascii="Montserrat Medium" w:eastAsia="Montserrat Medium" w:hAnsi="Montserrat Medium" w:cs="Montserrat Medium"/>
               </w:rPr>
             </w:pPr>
-            <w:r>
-              <w:rPr>
-                <w:rFonts w:ascii="Montserrat Medium" w:eastAsia="Montserrat Medium" w:hAnsi="Montserrat Medium" w:cs="Montserrat Medium"/>
-                <w:lang w:val="ru-RU"/>
-              </w:rPr>
-              <w:t>1</w:t>
-            </w:r>
             <w:r>
               <w:rPr>
                 <w:rFonts w:ascii="Montserrat Medium" w:eastAsia="Montserrat Medium" w:hAnsi="Montserrat Medium" w:cs="Montserrat Medium"/>
@@ -921,20 +850,43 @@
         <w:rPr>
           <w:rFonts w:ascii="Montserrat Medium" w:eastAsia="Montserrat Medium" w:hAnsi="Montserrat Medium" w:cs="Montserrat Medium"/>
         </w:rPr>
-        <w:t xml:space="preserve">Срок разработки -  в течение </w:t>
-      </w:r>
-      <w:r>
-        <w:rPr>
-          <w:rFonts w:ascii="Montserrat Medium" w:eastAsia="Montserrat Medium" w:hAnsi="Montserrat Medium" w:cs="Montserrat Medium"/>
-          <w:highlight w:val="yellow"/>
-        </w:rPr>
-        <w:t xml:space="preserve">Х </w:t>
-      </w:r>
-      <w:r>
-        <w:rPr>
-          <w:rFonts w:ascii="Montserrat Medium" w:eastAsia="Montserrat Medium" w:hAnsi="Montserrat Medium" w:cs="Montserrat Medium"/>
-        </w:rPr>
-        <w:t xml:space="preserve">дней. </w:t>
+        <w:t xml:space="preserve">Срок разработки -  </w:t>
+      </w:r>
+      <w:r>
+        <w:rPr>
+          <w:rFonts w:ascii="Montserrat Medium" w:eastAsia="Montserrat Medium" w:hAnsi="Montserrat Medium" w:cs="Montserrat Medium"/>
+          <w:lang w:val="ru-RU"/>
+        </w:rPr>
+        <w:t xml:space="preserve">{{ </w:t>
+      </w:r>
+      <w:proofErr w:type="spellStart"/>
+      <w:r>
+        <w:rPr>
+          <w:rFonts w:ascii="Montserrat Medium" w:eastAsia="Montserrat Medium" w:hAnsi="Montserrat Medium" w:cs="Montserrat Medium"/>
+          <w:lang w:val="en-US"/>
+        </w:rPr>
+        <w:t>srok</w:t>
+      </w:r>
+      <w:proofErr w:type="spellEnd"/>
+      <w:r>
+        <w:rPr>
+          <w:rFonts w:ascii="Montserrat Medium" w:eastAsia="Montserrat Medium" w:hAnsi="Montserrat Medium" w:cs="Montserrat Medium"/>
+          <w:lang w:val="ru-RU"/>
+        </w:rPr>
+        <w:t xml:space="preserve"> }}</w:t>
+      </w:r>
+      <w:r>
+        <w:rPr>
+          <w:rFonts w:ascii="Montserrat Medium" w:eastAsia="Montserrat Medium" w:hAnsi="Montserrat Medium" w:cs="Montserrat Medium"/>
+          <w:lang w:val="ru-RU"/>
+        </w:rPr>
+        <w:t xml:space="preserve"> </w:t>
+      </w:r>
+      <w:r>
+        <w:rPr>
+          <w:rFonts w:ascii="Montserrat Medium" w:eastAsia="Montserrat Medium" w:hAnsi="Montserrat Medium" w:cs="Montserrat Medium"/>
+        </w:rPr>
+        <w:t xml:space="preserve">. </w:t>
       </w:r>
     </w:p>
     <w:p>
@@ -973,54 +925,68 @@
           <w:sz w:val="18"/>
           <w:szCs w:val="18"/>
         </w:rPr>
-        <w:t xml:space="preserve">КОНФИДЕНЦИАЛЬНО: Настоящий документ содержит информацию, принадлежащую компаниям ООО “Нацпро-Дизайн”   и  </w:t>
-      </w:r>
+        <w:t>КОНФИДЕНЦИАЛЬНО: Настоящий документ содержит информацию, принадлежащую компаниям ООО “</w:t>
+      </w:r>
+      <w:proofErr w:type="spellStart"/>
       <w:r>
         <w:rPr>
           <w:rFonts w:ascii="Montserrat Medium" w:eastAsia="Montserrat Medium" w:hAnsi="Montserrat Medium" w:cs="Montserrat Medium"/>
           <w:sz w:val="18"/>
           <w:szCs w:val="18"/>
-          <w:highlight w:val="yellow"/>
-          <w:lang w:val="ru-RU"/>
-        </w:rPr>
-        <w:t xml:space="preserve">{{ </w:t>
-      </w:r>
+        </w:rPr>
+        <w:t>Нацпро</w:t>
+      </w:r>
+      <w:proofErr w:type="spellEnd"/>
       <w:r>
         <w:rPr>
           <w:rFonts w:ascii="Montserrat Medium" w:eastAsia="Montserrat Medium" w:hAnsi="Montserrat Medium" w:cs="Montserrat Medium"/>
           <w:sz w:val="18"/>
           <w:szCs w:val="18"/>
-          <w:highlight w:val="yellow"/>
-          <w:lang w:val="en-US"/>
-        </w:rPr>
-        <w:t>client</w:t>
+        </w:rPr>
+        <w:t xml:space="preserve">-Дизайн”   и  </w:t>
       </w:r>
       <w:r>
         <w:rPr>
           <w:rFonts w:ascii="Montserrat Medium" w:eastAsia="Montserrat Medium" w:hAnsi="Montserrat Medium" w:cs="Montserrat Medium"/>
           <w:sz w:val="18"/>
           <w:szCs w:val="18"/>
-          <w:highlight w:val="yellow"/>
           <w:lang w:val="ru-RU"/>
         </w:rPr>
-        <w:t xml:space="preserve"> }}</w:t>
+        <w:t xml:space="preserve">{{ </w:t>
       </w:r>
       <w:r>
         <w:rPr>
           <w:rFonts w:ascii="Montserrat Medium" w:eastAsia="Montserrat Medium" w:hAnsi="Montserrat Medium" w:cs="Montserrat Medium"/>
           <w:sz w:val="18"/>
           <w:szCs w:val="18"/>
-          <w:highlight w:val="yellow"/>
-        </w:rPr>
-        <w:t xml:space="preserve"> </w:t>
+          <w:lang w:val="en-US"/>
+        </w:rPr>
+        <w:t>client</w:t>
       </w:r>
       <w:r>
         <w:rPr>
           <w:rFonts w:ascii="Montserrat Medium" w:eastAsia="Montserrat Medium" w:hAnsi="Montserrat Medium" w:cs="Montserrat Medium"/>
           <w:sz w:val="18"/>
           <w:szCs w:val="18"/>
-        </w:rPr>
-        <w:t xml:space="preserve">, и не может быть продублирован, передан другим лицам или использован для любых целей без письменного разрешения указанных Сторон. </w:t>
+          <w:lang w:val="ru-RU"/>
+        </w:rPr>
+        <w:t xml:space="preserve"> }}</w:t>
+      </w:r>
+      <w:r>
+        <w:rPr>
+          <w:rFonts w:ascii="Montserrat Medium" w:eastAsia="Montserrat Medium" w:hAnsi="Montserrat Medium" w:cs="Montserrat Medium"/>
+          <w:sz w:val="18"/>
+          <w:szCs w:val="18"/>
+        </w:rPr>
+        <w:t xml:space="preserve"> ,</w:t>
+      </w:r>
+      <w:r>
+        <w:rPr>
+          <w:rFonts w:ascii="Montserrat Medium" w:eastAsia="Montserrat Medium" w:hAnsi="Montserrat Medium" w:cs="Montserrat Medium"/>
+          <w:sz w:val="18"/>
+          <w:szCs w:val="18"/>
+        </w:rPr>
+        <w:t xml:space="preserve"> и не может быть продублирован, передан другим лицам или использован для любых целей без письменного разрешения указанных Сторон. </w:t>
       </w:r>
     </w:p>
     <w:p>

</xml_diff>